<commit_message>
Added Univesal.h and cpp files
</commit_message>
<xml_diff>
--- a/ProjectPlan/GamePlan.docx
+++ b/ProjectPlan/GamePlan.docx
@@ -30,13 +30,121 @@
         <w:rPr>
           <w:rFonts w:ascii="Times New Roman" w:hAnsi="Times New Roman" w:cs="Times"/>
         </w:rPr>
-        <w:t>Immediately exchange contact information with your teammates and schedule times to meet and work on the project</w:t>
+        <w:t>Meeting times</w:t>
       </w:r>
       <w:r>
         <w:rPr>
           <w:rFonts w:ascii="Times New Roman" w:hAnsi="Times New Roman" w:cs="Times"/>
         </w:rPr>
-        <w:t>. Done!</w:t>
+        <w:t xml:space="preserve"> </w:t>
+      </w:r>
+      <w:r>
+        <w:rPr>
+          <w:rFonts w:ascii="Times New Roman" w:hAnsi="Times New Roman" w:cs="Times"/>
+        </w:rPr>
+        <w:t>(</w:t>
+      </w:r>
+      <w:r>
+        <w:rPr>
+          <w:rFonts w:ascii="Times New Roman" w:hAnsi="Times New Roman" w:cs="Times"/>
+        </w:rPr>
+        <w:t>starting</w:t>
+      </w:r>
+      <w:r>
+        <w:rPr>
+          <w:rFonts w:ascii="Times New Roman" w:hAnsi="Times New Roman" w:cs="Times"/>
+        </w:rPr>
+        <w:t xml:space="preserve"> 10-29-14)</w:t>
+      </w:r>
+      <w:r>
+        <w:rPr>
+          <w:rFonts w:ascii="Times New Roman" w:hAnsi="Times New Roman" w:cs="Times"/>
+        </w:rPr>
+        <w:t>:</w:t>
+      </w:r>
+    </w:p>
+    <w:p>
+      <w:pPr>
+        <w:pStyle w:val="ListParagraph"/>
+        <w:numPr>
+          <w:ilvl w:val="2"/>
+          <w:numId w:val="1"/>
+        </w:numPr>
+      </w:pPr>
+      <w:r>
+        <w:rPr>
+          <w:rFonts w:ascii="Times New Roman" w:hAnsi="Times New Roman" w:cs="Times"/>
+        </w:rPr>
+        <w:t>Tuesday at 3:00pm</w:t>
+      </w:r>
+      <w:r>
+        <w:rPr>
+          <w:rFonts w:ascii="Times New Roman" w:hAnsi="Times New Roman" w:cs="Times"/>
+        </w:rPr>
+        <w:t xml:space="preserve"> in the annex</w:t>
+      </w:r>
+    </w:p>
+    <w:p>
+      <w:pPr>
+        <w:pStyle w:val="ListParagraph"/>
+        <w:numPr>
+          <w:ilvl w:val="2"/>
+          <w:numId w:val="1"/>
+        </w:numPr>
+      </w:pPr>
+      <w:r>
+        <w:rPr>
+          <w:rFonts w:ascii="Times New Roman" w:hAnsi="Times New Roman" w:cs="Times"/>
+        </w:rPr>
+        <w:t>Thursday</w:t>
+      </w:r>
+      <w:r>
+        <w:rPr>
+          <w:rFonts w:ascii="Times New Roman" w:hAnsi="Times New Roman" w:cs="Times"/>
+        </w:rPr>
+        <w:t xml:space="preserve"> at 5:00pm</w:t>
+      </w:r>
+      <w:r>
+        <w:rPr>
+          <w:rFonts w:ascii="Times New Roman" w:hAnsi="Times New Roman" w:cs="Times"/>
+        </w:rPr>
+        <w:t xml:space="preserve"> in the annex</w:t>
+      </w:r>
+    </w:p>
+    <w:p>
+      <w:pPr>
+        <w:pStyle w:val="ListParagraph"/>
+        <w:numPr>
+          <w:ilvl w:val="0"/>
+          <w:numId w:val="1"/>
+        </w:numPr>
+      </w:pPr>
+      <w:r>
+        <w:t>Who will implement which sections</w:t>
+      </w:r>
+      <w:r>
+        <w:t xml:space="preserve"> </w:t>
+      </w:r>
+      <w:r>
+        <w:rPr>
+          <w:rFonts w:ascii="Times New Roman" w:hAnsi="Times New Roman" w:cs="Times"/>
+        </w:rPr>
+        <w:t>(</w:t>
+      </w:r>
+      <w:r>
+        <w:rPr>
+          <w:rFonts w:ascii="Times New Roman" w:hAnsi="Times New Roman" w:cs="Times"/>
+        </w:rPr>
+        <w:t>starting</w:t>
+      </w:r>
+      <w:r>
+        <w:rPr>
+          <w:rFonts w:ascii="Times New Roman" w:hAnsi="Times New Roman" w:cs="Times"/>
+        </w:rPr>
+        <w:t xml:space="preserve"> 10-29-14)</w:t>
+      </w:r>
+      <w:r>
+        <w:t>?</w:t>
       </w:r>
     </w:p>
     <w:p>
@@ -46,16 +154,72 @@
           <w:ilvl w:val="1"/>
           <w:numId w:val="1"/>
         </w:numPr>
+      </w:pPr>
+      <w:r>
+        <w:t>Matthew: 1,2</w:t>
+      </w:r>
+    </w:p>
+    <w:p>
+      <w:pPr>
+        <w:pStyle w:val="ListParagraph"/>
+        <w:numPr>
+          <w:ilvl w:val="1"/>
+          <w:numId w:val="1"/>
+        </w:numPr>
+      </w:pPr>
+      <w:r>
+        <w:t>Nataly: 3,4</w:t>
+      </w:r>
+    </w:p>
+    <w:p>
+      <w:pPr>
+        <w:pStyle w:val="ListParagraph"/>
+        <w:numPr>
+          <w:ilvl w:val="1"/>
+          <w:numId w:val="1"/>
+        </w:numPr>
+      </w:pPr>
+      <w:r>
+        <w:t>Nick: 5,6</w:t>
+      </w:r>
+    </w:p>
+    <w:p>
+      <w:pPr>
+        <w:pStyle w:val="ListParagraph"/>
+        <w:numPr>
+          <w:ilvl w:val="0"/>
+          <w:numId w:val="1"/>
+        </w:numPr>
+      </w:pPr>
+      <w:r>
+        <w:t>Create our Program</w:t>
+      </w:r>
+      <w:r>
+        <w:t xml:space="preserve"> (3 weeks)</w:t>
+      </w:r>
+      <w:r>
+        <w:t>:</w:t>
+      </w:r>
+    </w:p>
+    <w:p>
+      <w:pPr>
+        <w:pStyle w:val="ListParagraph"/>
+        <w:numPr>
+          <w:ilvl w:val="1"/>
+          <w:numId w:val="1"/>
+        </w:numPr>
+      </w:pPr>
+      <w:r>
+        <w:t xml:space="preserve">Decide </w:t>
+      </w:r>
+      <w:r>
         <w:rPr>
           <w:b/>
         </w:rPr>
-      </w:pPr>
-      <w:r>
-        <w:rPr>
-          <w:rFonts w:ascii="Times New Roman" w:hAnsi="Times New Roman" w:cs="Times"/>
-          <w:b/>
-        </w:rPr>
-        <w:t>Meeting times:</w:t>
+        <w:t xml:space="preserve">what </w:t>
+      </w:r>
+      <w:r>
+        <w:t>our program will do:</w:t>
       </w:r>
     </w:p>
     <w:p>
@@ -67,145 +231,27 @@
         </w:numPr>
       </w:pPr>
       <w:r>
-        <w:rPr>
-          <w:rFonts w:ascii="Times New Roman" w:hAnsi="Times New Roman" w:cs="Times"/>
-        </w:rPr>
-        <w:t>Tuesday at 3:00pm</w:t>
-      </w:r>
-      <w:r>
-        <w:rPr>
-          <w:rFonts w:ascii="Times New Roman" w:hAnsi="Times New Roman" w:cs="Times"/>
-        </w:rPr>
-        <w:t xml:space="preserve"> in the annex</w:t>
-      </w:r>
-    </w:p>
-    <w:p>
-      <w:pPr>
-        <w:pStyle w:val="ListParagraph"/>
-        <w:numPr>
-          <w:ilvl w:val="2"/>
-          <w:numId w:val="1"/>
-        </w:numPr>
-      </w:pPr>
-      <w:r>
-        <w:rPr>
-          <w:rFonts w:ascii="Times New Roman" w:hAnsi="Times New Roman" w:cs="Times"/>
-        </w:rPr>
-        <w:t>Thursday</w:t>
-      </w:r>
-      <w:r>
-        <w:rPr>
-          <w:rFonts w:ascii="Times New Roman" w:hAnsi="Times New Roman" w:cs="Times"/>
-        </w:rPr>
-        <w:t xml:space="preserve"> at 5:00pm</w:t>
-      </w:r>
-      <w:r>
-        <w:rPr>
-          <w:rFonts w:ascii="Times New Roman" w:hAnsi="Times New Roman" w:cs="Times"/>
-        </w:rPr>
-        <w:t xml:space="preserve"> in the annex</w:t>
-      </w:r>
-    </w:p>
-    <w:p>
-      <w:pPr>
-        <w:pStyle w:val="ListParagraph"/>
-        <w:numPr>
-          <w:ilvl w:val="0"/>
-          <w:numId w:val="1"/>
-        </w:numPr>
-      </w:pPr>
-      <w:r>
-        <w:t>What functions/class will we need?</w:t>
-      </w:r>
-    </w:p>
-    <w:p>
-      <w:pPr>
-        <w:pStyle w:val="ListParagraph"/>
-        <w:numPr>
-          <w:ilvl w:val="1"/>
-          <w:numId w:val="1"/>
-        </w:numPr>
-      </w:pPr>
-      <w:r>
-        <w:t>We’re going for extra credit right?</w:t>
-      </w:r>
-      <w:r>
-        <w:t xml:space="preserve"> Yes</w:t>
-      </w:r>
-    </w:p>
-    <w:p>
-      <w:pPr>
-        <w:pStyle w:val="ListParagraph"/>
-        <w:numPr>
-          <w:ilvl w:val="0"/>
-          <w:numId w:val="1"/>
-        </w:numPr>
-      </w:pPr>
-      <w:r>
-        <w:t>Who will do what?</w:t>
-      </w:r>
-    </w:p>
-    <w:p>
-      <w:pPr>
-        <w:pStyle w:val="ListParagraph"/>
-        <w:numPr>
-          <w:ilvl w:val="1"/>
-          <w:numId w:val="1"/>
-        </w:numPr>
-      </w:pPr>
-      <w:r>
-        <w:t>Matthew: 1,2</w:t>
-      </w:r>
-    </w:p>
-    <w:p>
-      <w:pPr>
-        <w:pStyle w:val="ListParagraph"/>
-        <w:numPr>
-          <w:ilvl w:val="1"/>
-          <w:numId w:val="1"/>
-        </w:numPr>
-      </w:pPr>
-      <w:r>
-        <w:t>Nataly: 3,4</w:t>
-      </w:r>
-    </w:p>
-    <w:p>
-      <w:pPr>
-        <w:pStyle w:val="ListParagraph"/>
-        <w:numPr>
-          <w:ilvl w:val="1"/>
-          <w:numId w:val="1"/>
-        </w:numPr>
-      </w:pPr>
-      <w:r>
-        <w:t>Nick: 5,6</w:t>
-      </w:r>
-    </w:p>
-    <w:p>
-      <w:pPr>
-        <w:pStyle w:val="ListParagraph"/>
-        <w:numPr>
-          <w:ilvl w:val="0"/>
-          <w:numId w:val="1"/>
-        </w:numPr>
-      </w:pPr>
-      <w:r>
-        <w:t>Where/how are we going to store our code?</w:t>
-      </w:r>
-    </w:p>
-    <w:p>
-      <w:pPr>
-        <w:pStyle w:val="ListParagraph"/>
-        <w:numPr>
-          <w:ilvl w:val="1"/>
-          <w:numId w:val="1"/>
-        </w:numPr>
-      </w:pPr>
-      <w:r>
-        <w:t>Git</w:t>
-      </w:r>
-      <w:r>
-        <w:t>/Github</w:t>
+        <w:t>Create a list of actions that our program will do (HIPO)</w:t>
+      </w:r>
+    </w:p>
+    <w:p>
+      <w:pPr>
+        <w:pStyle w:val="ListParagraph"/>
+        <w:numPr>
+          <w:ilvl w:val="3"/>
+          <w:numId w:val="1"/>
+        </w:numPr>
+      </w:pPr>
+      <w:hyperlink r:id="rId6" w:history="1">
+        <w:r>
+          <w:rPr>
+            <w:rStyle w:val="Hyperlink"/>
+          </w:rPr>
+          <w:t>https://docs.google.com/a/tamu.edu/document/d/1mFQcExGrU4wO7c5_vCOADeQ5f8q7pmpjy8CFOsfadfI/edit?usp=sharing</w:t>
+        </w:r>
+      </w:hyperlink>
+      <w:r>
+        <w:t xml:space="preserve"> </w:t>
       </w:r>
       <w:bookmarkStart w:id="0" w:name="_GoBack"/>
       <w:bookmarkEnd w:id="0"/>
@@ -218,7 +264,91 @@
           <w:numId w:val="1"/>
         </w:numPr>
       </w:pPr>
-      <w:hyperlink r:id="rId6" w:history="1">
+      <w:r>
+        <w:t>Make the list into a header file</w:t>
+      </w:r>
+      <w:r>
+        <w:t>. (So that we all have the same names and types)</w:t>
+      </w:r>
+    </w:p>
+    <w:p>
+      <w:pPr>
+        <w:pStyle w:val="ListParagraph"/>
+        <w:numPr>
+          <w:ilvl w:val="1"/>
+          <w:numId w:val="1"/>
+        </w:numPr>
+      </w:pPr>
+      <w:r>
+        <w:t xml:space="preserve">Decide </w:t>
+      </w:r>
+      <w:r>
+        <w:rPr>
+          <w:b/>
+        </w:rPr>
+        <w:t>how</w:t>
+      </w:r>
+      <w:r>
+        <w:t xml:space="preserve"> our program will work:</w:t>
+      </w:r>
+    </w:p>
+    <w:p>
+      <w:pPr>
+        <w:pStyle w:val="ListParagraph"/>
+        <w:numPr>
+          <w:ilvl w:val="2"/>
+          <w:numId w:val="1"/>
+        </w:numPr>
+      </w:pPr>
+      <w:r>
+        <w:t>Write &amp; Debug our individual sections</w:t>
+      </w:r>
+    </w:p>
+    <w:p>
+      <w:pPr>
+        <w:pStyle w:val="ListParagraph"/>
+        <w:numPr>
+          <w:ilvl w:val="2"/>
+          <w:numId w:val="1"/>
+        </w:numPr>
+      </w:pPr>
+      <w:r>
+        <w:t>Combine section implementations</w:t>
+      </w:r>
+    </w:p>
+    <w:p>
+      <w:pPr>
+        <w:pStyle w:val="ListParagraph"/>
+        <w:numPr>
+          <w:ilvl w:val="3"/>
+          <w:numId w:val="1"/>
+        </w:numPr>
+      </w:pPr>
+      <w:r>
+        <w:t>Where/how are we going to store our code?</w:t>
+      </w:r>
+    </w:p>
+    <w:p>
+      <w:pPr>
+        <w:pStyle w:val="ListParagraph"/>
+        <w:numPr>
+          <w:ilvl w:val="4"/>
+          <w:numId w:val="1"/>
+        </w:numPr>
+      </w:pPr>
+      <w:r>
+        <w:t>Git/Github</w:t>
+      </w:r>
+    </w:p>
+    <w:p>
+      <w:pPr>
+        <w:pStyle w:val="ListParagraph"/>
+        <w:numPr>
+          <w:ilvl w:val="5"/>
+          <w:numId w:val="1"/>
+        </w:numPr>
+      </w:pPr>
+      <w:hyperlink r:id="rId7" w:history="1">
         <w:r>
           <w:rPr>
             <w:rStyle w:val="Hyperlink"/>
@@ -231,14 +361,14 @@
       <w:pPr>
         <w:pStyle w:val="ListParagraph"/>
         <w:numPr>
-          <w:ilvl w:val="2"/>
+          <w:ilvl w:val="5"/>
           <w:numId w:val="1"/>
         </w:numPr>
       </w:pPr>
       <w:r>
         <w:t xml:space="preserve"> </w:t>
       </w:r>
-      <w:hyperlink r:id="rId7" w:history="1">
+      <w:hyperlink r:id="rId8" w:history="1">
         <w:r>
           <w:rPr>
             <w:rStyle w:val="Hyperlink"/>
@@ -251,12 +381,30 @@
       <w:pPr>
         <w:pStyle w:val="ListParagraph"/>
         <w:numPr>
+          <w:ilvl w:val="1"/>
+          <w:numId w:val="1"/>
+        </w:numPr>
+      </w:pPr>
+      <w:r>
+        <w:t>Refine our program</w:t>
+      </w:r>
+    </w:p>
+    <w:p>
+      <w:pPr>
+        <w:pStyle w:val="ListParagraph"/>
+        <w:numPr>
           <w:ilvl w:val="0"/>
           <w:numId w:val="1"/>
         </w:numPr>
       </w:pPr>
       <w:r>
+        <w:t xml:space="preserve">Write </w:t>
+      </w:r>
+      <w:r>
         <w:t>Project Report</w:t>
+      </w:r>
+      <w:r>
+        <w:t>(1 week)</w:t>
       </w:r>
       <w:r>
         <w:t>:</w:t>
@@ -577,7 +725,7 @@
         <w:ind w:left="2160" w:hanging="180"/>
       </w:pPr>
     </w:lvl>
-    <w:lvl w:ilvl="3" w:tplc="0409000F" w:tentative="1">
+    <w:lvl w:ilvl="3" w:tplc="0409000F">
       <w:start w:val="1"/>
       <w:numFmt w:val="decimal"/>
       <w:lvlText w:val="%4."/>
@@ -586,7 +734,7 @@
         <w:ind w:left="2880" w:hanging="360"/>
       </w:pPr>
     </w:lvl>
-    <w:lvl w:ilvl="4" w:tplc="04090019" w:tentative="1">
+    <w:lvl w:ilvl="4" w:tplc="04090019">
       <w:start w:val="1"/>
       <w:numFmt w:val="lowerLetter"/>
       <w:lvlText w:val="%5."/>
@@ -595,7 +743,7 @@
         <w:ind w:left="3600" w:hanging="360"/>
       </w:pPr>
     </w:lvl>
-    <w:lvl w:ilvl="5" w:tplc="0409001B" w:tentative="1">
+    <w:lvl w:ilvl="5" w:tplc="0409001B">
       <w:start w:val="1"/>
       <w:numFmt w:val="lowerRoman"/>
       <w:lvlText w:val="%6."/>

</xml_diff>